<commit_message>
Update Document for Obituary
</commit_message>
<xml_diff>
--- a/Obituary.docx
+++ b/Obituary.docx
@@ -70,7 +70,7 @@
         <w:pStyle w:val="BodyText"/>
       </w:pPr>
       <w:r>
-        <w:t xml:space="preserve">He was employed by NCR for fourteen years, where he met his wife (he didn’t realize that his start date of February 14, 1977 was significant), and retired from SC Department of Health and Environmental Control after fourteen years. After Paula was laid off in 1990, and Ralph in 1991, they practiced</w:t>
+        <w:t xml:space="preserve">He was employed by NCR for fourteen years, where he met his wife; he didn’t realize that his start date of February 14, 1977 was significant. He retired from SC Department of Health and Environmental Control after fourteen years. After Paula was laid off in 1990, and Ralph in 1991, they practiced</w:t>
       </w:r>
       <w:r>
         <w:t xml:space="preserve"> </w:t>
@@ -85,7 +85,7 @@
         <w:t xml:space="preserve">”</w:t>
       </w:r>
       <w:r>
-        <w:t xml:space="preserve">. In between, he worked for a few banks, an insurance software company that was fined by the Securities and Exchange Commission for booking revenue on December 32nd, a telecom company, MCI, as a contractor (in Tornado Alley of Cedar Rapids, Iowa), and a few DOT-BOMBs (DOT-COM business failures).</w:t>
+        <w:t xml:space="preserve">. In between NCR and SC DHEC, he worked for a few banks, an insurance software company that was fined by the Securities and Exchange Commission for booking revenue on December 32nd, a telecom company, MCI, as a contractor (in Tornado Alley of Cedar Rapids, Iowa), and a few DOT-BOMBs (DOT-COM business failures).</w:t>
       </w:r>
     </w:p>
     <w:bookmarkEnd w:id="20"/>

</xml_diff>